<commit_message>
Documento Modelo.docx e Documento Modelo.pdf modificados para a colocação da logo do projeto
</commit_message>
<xml_diff>
--- a/docs/Gerencia de Configuracao/Documento Modelo.docx
+++ b/docs/Gerencia de Configuracao/Documento Modelo.docx
@@ -1018,7 +1018,12 @@
       </w:pPr>
     </w:p>
     <w:sectPr>
-      <w:headerReference w:type="default" r:id="rId7"/>
+      <w:headerReference w:type="even" r:id="rId7"/>
+      <w:headerReference w:type="default" r:id="rId8"/>
+      <w:footerReference w:type="even" r:id="rId9"/>
+      <w:footerReference w:type="default" r:id="rId10"/>
+      <w:headerReference w:type="first" r:id="rId11"/>
+      <w:footerReference w:type="first" r:id="rId12"/>
       <w:pgSz w:w="11906" w:h="16838"/>
       <w:pgMar w:top="1417" w:right="1701" w:bottom="1417" w:left="1701" w:header="708" w:footer="708" w:gutter="0"/>
       <w:cols w:space="708"/>
@@ -1053,6 +1058,36 @@
 </w:endnotes>
 </file>
 
+<file path=word/footer1.xml><?xml version="1.0" encoding="utf-8"?>
+<w:ftr xmlns:ve="http://schemas.openxmlformats.org/markup-compatibility/2006" xmlns:o="urn:schemas-microsoft-com:office:office" xmlns:r="http://schemas.openxmlformats.org/officeDocument/2006/relationships" xmlns:m="http://schemas.openxmlformats.org/officeDocument/2006/math" xmlns:v="urn:schemas-microsoft-com:vml" xmlns:wp="http://schemas.openxmlformats.org/drawingml/2006/wordprocessingDrawing" xmlns:w10="urn:schemas-microsoft-com:office:word" xmlns:w="http://schemas.openxmlformats.org/wordprocessingml/2006/main" xmlns:wne="http://schemas.microsoft.com/office/word/2006/wordml">
+  <w:p>
+    <w:pPr>
+      <w:pStyle w:val="Rodap"/>
+    </w:pPr>
+  </w:p>
+</w:ftr>
+</file>
+
+<file path=word/footer2.xml><?xml version="1.0" encoding="utf-8"?>
+<w:ftr xmlns:ve="http://schemas.openxmlformats.org/markup-compatibility/2006" xmlns:o="urn:schemas-microsoft-com:office:office" xmlns:r="http://schemas.openxmlformats.org/officeDocument/2006/relationships" xmlns:m="http://schemas.openxmlformats.org/officeDocument/2006/math" xmlns:v="urn:schemas-microsoft-com:vml" xmlns:wp="http://schemas.openxmlformats.org/drawingml/2006/wordprocessingDrawing" xmlns:w10="urn:schemas-microsoft-com:office:word" xmlns:w="http://schemas.openxmlformats.org/wordprocessingml/2006/main" xmlns:wne="http://schemas.microsoft.com/office/word/2006/wordml">
+  <w:p>
+    <w:pPr>
+      <w:pStyle w:val="Rodap"/>
+    </w:pPr>
+  </w:p>
+</w:ftr>
+</file>
+
+<file path=word/footer3.xml><?xml version="1.0" encoding="utf-8"?>
+<w:ftr xmlns:ve="http://schemas.openxmlformats.org/markup-compatibility/2006" xmlns:o="urn:schemas-microsoft-com:office:office" xmlns:r="http://schemas.openxmlformats.org/officeDocument/2006/relationships" xmlns:m="http://schemas.openxmlformats.org/officeDocument/2006/math" xmlns:v="urn:schemas-microsoft-com:vml" xmlns:wp="http://schemas.openxmlformats.org/drawingml/2006/wordprocessingDrawing" xmlns:w10="urn:schemas-microsoft-com:office:word" xmlns:w="http://schemas.openxmlformats.org/wordprocessingml/2006/main" xmlns:wne="http://schemas.microsoft.com/office/word/2006/wordml">
+  <w:p>
+    <w:pPr>
+      <w:pStyle w:val="Rodap"/>
+    </w:pPr>
+  </w:p>
+</w:ftr>
+</file>
+
 <file path=word/footnotes.xml><?xml version="1.0" encoding="utf-8"?>
 <w:footnotes xmlns:ve="http://schemas.openxmlformats.org/markup-compatibility/2006" xmlns:o="urn:schemas-microsoft-com:office:office" xmlns:r="http://schemas.openxmlformats.org/officeDocument/2006/relationships" xmlns:m="http://schemas.openxmlformats.org/officeDocument/2006/math" xmlns:v="urn:schemas-microsoft-com:vml" xmlns:wp="http://schemas.openxmlformats.org/drawingml/2006/wordprocessingDrawing" xmlns:w10="urn:schemas-microsoft-com:office:word" xmlns:w="http://schemas.openxmlformats.org/wordprocessingml/2006/main" xmlns:wne="http://schemas.microsoft.com/office/word/2006/wordml">
   <w:footnote w:type="separator" w:id="-1">
@@ -1079,6 +1114,16 @@
 </file>
 
 <file path=word/header1.xml><?xml version="1.0" encoding="utf-8"?>
+<w:hdr xmlns:ve="http://schemas.openxmlformats.org/markup-compatibility/2006" xmlns:o="urn:schemas-microsoft-com:office:office" xmlns:r="http://schemas.openxmlformats.org/officeDocument/2006/relationships" xmlns:m="http://schemas.openxmlformats.org/officeDocument/2006/math" xmlns:v="urn:schemas-microsoft-com:vml" xmlns:wp="http://schemas.openxmlformats.org/drawingml/2006/wordprocessingDrawing" xmlns:w10="urn:schemas-microsoft-com:office:word" xmlns:w="http://schemas.openxmlformats.org/wordprocessingml/2006/main" xmlns:wne="http://schemas.microsoft.com/office/word/2006/wordml">
+  <w:p>
+    <w:pPr>
+      <w:pStyle w:val="Cabealho"/>
+    </w:pPr>
+  </w:p>
+</w:hdr>
+</file>
+
+<file path=word/header2.xml><?xml version="1.0" encoding="utf-8"?>
 <w:hdr xmlns:ve="http://schemas.openxmlformats.org/markup-compatibility/2006" xmlns:o="urn:schemas-microsoft-com:office:office" xmlns:r="http://schemas.openxmlformats.org/officeDocument/2006/relationships" xmlns:m="http://schemas.openxmlformats.org/officeDocument/2006/math" xmlns:v="urn:schemas-microsoft-com:vml" xmlns:wp="http://schemas.openxmlformats.org/drawingml/2006/wordprocessingDrawing" xmlns:w10="urn:schemas-microsoft-com:office:word" xmlns:w="http://schemas.openxmlformats.org/wordprocessingml/2006/main" xmlns:wne="http://schemas.microsoft.com/office/word/2006/wordml">
   <w:p>
     <w:pPr>
@@ -1137,7 +1182,61 @@
     </w:r>
     <w:r>
       <w:tab/>
-      <w:t xml:space="preserve">     </w:t>
+      <w:t xml:space="preserve"> </w:t>
+    </w:r>
+    <w:r>
+      <w:rPr>
+        <w:noProof/>
+        <w:lang w:eastAsia="pt-BR"/>
+      </w:rPr>
+      <w:drawing>
+        <wp:inline distT="0" distB="0" distL="0" distR="0">
+          <wp:extent cx="1215924" cy="446206"/>
+          <wp:effectExtent l="19050" t="0" r="3276" b="0"/>
+          <wp:docPr id="3" name="Imagem 1" descr="C:\Users\AUGUSTO\Documents\Integração de Aplicações\visproj-012013\VisProj\src\main\webapp\img\logo.png"/>
+          <wp:cNvGraphicFramePr>
+            <a:graphicFrameLocks xmlns:a="http://schemas.openxmlformats.org/drawingml/2006/main" noChangeAspect="1"/>
+          </wp:cNvGraphicFramePr>
+          <a:graphic xmlns:a="http://schemas.openxmlformats.org/drawingml/2006/main">
+            <a:graphicData uri="http://schemas.openxmlformats.org/drawingml/2006/picture">
+              <pic:pic xmlns:pic="http://schemas.openxmlformats.org/drawingml/2006/picture">
+                <pic:nvPicPr>
+                  <pic:cNvPr id="0" name="Picture 1" descr="C:\Users\AUGUSTO\Documents\Integração de Aplicações\visproj-012013\VisProj\src\main\webapp\img\logo.png"/>
+                  <pic:cNvPicPr>
+                    <a:picLocks noChangeAspect="1" noChangeArrowheads="1"/>
+                  </pic:cNvPicPr>
+                </pic:nvPicPr>
+                <pic:blipFill>
+                  <a:blip r:embed="rId2"/>
+                  <a:srcRect/>
+                  <a:stretch>
+                    <a:fillRect/>
+                  </a:stretch>
+                </pic:blipFill>
+                <pic:spPr bwMode="auto">
+                  <a:xfrm>
+                    <a:off x="0" y="0"/>
+                    <a:ext cx="1215768" cy="446149"/>
+                  </a:xfrm>
+                  <a:prstGeom prst="rect">
+                    <a:avLst/>
+                  </a:prstGeom>
+                  <a:noFill/>
+                  <a:ln w="9525">
+                    <a:noFill/>
+                    <a:miter lim="800000"/>
+                    <a:headEnd/>
+                    <a:tailEnd/>
+                  </a:ln>
+                </pic:spPr>
+              </pic:pic>
+            </a:graphicData>
+          </a:graphic>
+        </wp:inline>
+      </w:drawing>
+    </w:r>
+    <w:r>
+      <w:t xml:space="preserve">    </w:t>
     </w:r>
     <w:r>
       <w:tab/>
@@ -1165,7 +1264,7 @@
                   </pic:cNvPicPr>
                 </pic:nvPicPr>
                 <pic:blipFill>
-                  <a:blip r:embed="rId2"/>
+                  <a:blip r:embed="rId3"/>
                   <a:srcRect/>
                   <a:stretch>
                     <a:fillRect/>
@@ -1205,12 +1304,6 @@
       <w:tab/>
     </w:r>
     <w:r>
-      <w:t>&lt;Logo do Projeto</w:t>
-    </w:r>
-    <w:r>
-      <w:t>&gt;</w:t>
-    </w:r>
-    <w:r>
       <w:tab/>
     </w:r>
   </w:p>
@@ -1224,6 +1317,16 @@
     <w:r>
       <w:t>VISPROJ-012013</w:t>
     </w:r>
+  </w:p>
+</w:hdr>
+</file>
+
+<file path=word/header3.xml><?xml version="1.0" encoding="utf-8"?>
+<w:hdr xmlns:ve="http://schemas.openxmlformats.org/markup-compatibility/2006" xmlns:o="urn:schemas-microsoft-com:office:office" xmlns:r="http://schemas.openxmlformats.org/officeDocument/2006/relationships" xmlns:m="http://schemas.openxmlformats.org/officeDocument/2006/math" xmlns:v="urn:schemas-microsoft-com:vml" xmlns:wp="http://schemas.openxmlformats.org/drawingml/2006/wordprocessingDrawing" xmlns:w10="urn:schemas-microsoft-com:office:word" xmlns:w="http://schemas.openxmlformats.org/wordprocessingml/2006/main" xmlns:wne="http://schemas.microsoft.com/office/word/2006/wordml">
+  <w:p>
+    <w:pPr>
+      <w:pStyle w:val="Cabealho"/>
+    </w:pPr>
   </w:p>
 </w:hdr>
 </file>

</xml_diff>